<commit_message>
ARM intro pt. 2
</commit_message>
<xml_diff>
--- a/ARM - Azure Resource Management/Intro.docx
+++ b/ARM - Azure Resource Management/Intro.docx
@@ -14,6 +14,9 @@
     </w:p>
     <w:p>
       <w:r>
+        <w:rPr>
+          <w:noProof/>
+        </w:rPr>
         <w:drawing>
           <wp:inline distT="0" distB="0" distL="0" distR="0" wp14:anchorId="64F929CD" wp14:editId="2A31C9B2">
             <wp:extent cx="5943600" cy="1464945"/>
@@ -116,6 +119,9 @@
     </w:p>
     <w:p>
       <w:r>
+        <w:rPr>
+          <w:noProof/>
+        </w:rPr>
         <w:drawing>
           <wp:inline distT="0" distB="0" distL="0" distR="0" wp14:anchorId="48451FE6" wp14:editId="0BFBD4EA">
             <wp:extent cx="5943600" cy="1819910"/>
@@ -152,9 +158,169 @@
           </wp:inline>
         </w:drawing>
       </w:r>
+    </w:p>
+    <w:p>
+      <w:pPr>
+        <w:pBdr>
+          <w:bottom w:val="single" w:sz="6" w:space="1" w:color="auto"/>
+        </w:pBdr>
+      </w:pPr>
+    </w:p>
+    <w:p/>
+    <w:p>
+      <w:r>
+        <w:lastRenderedPageBreak/>
+        <w:drawing>
+          <wp:inline distT="0" distB="0" distL="0" distR="0" wp14:anchorId="1CB4D175" wp14:editId="6F631E29">
+            <wp:extent cx="5943600" cy="3092450"/>
+            <wp:effectExtent l="0" t="0" r="0" b="0"/>
+            <wp:docPr id="4" name="Picture 4"/>
+            <wp:cNvGraphicFramePr>
+              <a:graphicFrameLocks xmlns:a="http://schemas.openxmlformats.org/drawingml/2006/main" noChangeAspect="1"/>
+            </wp:cNvGraphicFramePr>
+            <a:graphic xmlns:a="http://schemas.openxmlformats.org/drawingml/2006/main">
+              <a:graphicData uri="http://schemas.openxmlformats.org/drawingml/2006/picture">
+                <pic:pic xmlns:pic="http://schemas.openxmlformats.org/drawingml/2006/picture">
+                  <pic:nvPicPr>
+                    <pic:cNvPr id="1" name=""/>
+                    <pic:cNvPicPr/>
+                  </pic:nvPicPr>
+                  <pic:blipFill>
+                    <a:blip r:embed="rId7"/>
+                    <a:stretch>
+                      <a:fillRect/>
+                    </a:stretch>
+                  </pic:blipFill>
+                  <pic:spPr>
+                    <a:xfrm>
+                      <a:off x="0" y="0"/>
+                      <a:ext cx="5943600" cy="3092450"/>
+                    </a:xfrm>
+                    <a:prstGeom prst="rect">
+                      <a:avLst/>
+                    </a:prstGeom>
+                  </pic:spPr>
+                </pic:pic>
+              </a:graphicData>
+            </a:graphic>
+          </wp:inline>
+        </w:drawing>
+      </w:r>
+    </w:p>
+    <w:p>
       <w:bookmarkStart w:id="0" w:name="_GoBack"/>
+      <w:r>
+        <w:drawing>
+          <wp:inline distT="0" distB="0" distL="0" distR="0" wp14:anchorId="1E5394FB" wp14:editId="1F0889FB">
+            <wp:extent cx="3771900" cy="571024"/>
+            <wp:effectExtent l="0" t="0" r="0" b="635"/>
+            <wp:docPr id="5" name="Picture 5"/>
+            <wp:cNvGraphicFramePr>
+              <a:graphicFrameLocks xmlns:a="http://schemas.openxmlformats.org/drawingml/2006/main" noChangeAspect="1"/>
+            </wp:cNvGraphicFramePr>
+            <a:graphic xmlns:a="http://schemas.openxmlformats.org/drawingml/2006/main">
+              <a:graphicData uri="http://schemas.openxmlformats.org/drawingml/2006/picture">
+                <pic:pic xmlns:pic="http://schemas.openxmlformats.org/drawingml/2006/picture">
+                  <pic:nvPicPr>
+                    <pic:cNvPr id="1" name=""/>
+                    <pic:cNvPicPr/>
+                  </pic:nvPicPr>
+                  <pic:blipFill>
+                    <a:blip r:embed="rId8"/>
+                    <a:stretch>
+                      <a:fillRect/>
+                    </a:stretch>
+                  </pic:blipFill>
+                  <pic:spPr>
+                    <a:xfrm>
+                      <a:off x="0" y="0"/>
+                      <a:ext cx="3802466" cy="575651"/>
+                    </a:xfrm>
+                    <a:prstGeom prst="rect">
+                      <a:avLst/>
+                    </a:prstGeom>
+                  </pic:spPr>
+                </pic:pic>
+              </a:graphicData>
+            </a:graphic>
+          </wp:inline>
+        </w:drawing>
+      </w:r>
       <w:bookmarkEnd w:id="0"/>
     </w:p>
+    <w:p>
+      <w:pPr>
+        <w:pStyle w:val="ListParagraph"/>
+        <w:numPr>
+          <w:ilvl w:val="0"/>
+          <w:numId w:val="1"/>
+        </w:numPr>
+      </w:pPr>
+      <w:r>
+        <w:t>Resource grouping</w:t>
+      </w:r>
+    </w:p>
+    <w:p>
+      <w:pPr>
+        <w:pStyle w:val="ListParagraph"/>
+        <w:numPr>
+          <w:ilvl w:val="0"/>
+          <w:numId w:val="1"/>
+        </w:numPr>
+      </w:pPr>
+      <w:r>
+        <w:t>Resource dependencies (define deployment order, etc)</w:t>
+      </w:r>
+    </w:p>
+    <w:p>
+      <w:pPr>
+        <w:pStyle w:val="ListParagraph"/>
+        <w:numPr>
+          <w:ilvl w:val="0"/>
+          <w:numId w:val="1"/>
+        </w:numPr>
+      </w:pPr>
+      <w:r>
+        <w:t>Repeatable deployments</w:t>
+      </w:r>
+    </w:p>
+    <w:p>
+      <w:pPr>
+        <w:pStyle w:val="ListParagraph"/>
+        <w:numPr>
+          <w:ilvl w:val="0"/>
+          <w:numId w:val="1"/>
+        </w:numPr>
+      </w:pPr>
+      <w:r>
+        <w:t>Deployment templates</w:t>
+      </w:r>
+    </w:p>
+    <w:p>
+      <w:pPr>
+        <w:pStyle w:val="ListParagraph"/>
+        <w:numPr>
+          <w:ilvl w:val="0"/>
+          <w:numId w:val="1"/>
+        </w:numPr>
+      </w:pPr>
+      <w:r>
+        <w:t>RBAC (role based access control)</w:t>
+      </w:r>
+    </w:p>
+    <w:p>
+      <w:pPr>
+        <w:pStyle w:val="ListParagraph"/>
+        <w:numPr>
+          <w:ilvl w:val="0"/>
+          <w:numId w:val="1"/>
+        </w:numPr>
+      </w:pPr>
+      <w:r>
+        <w:t>Granular billing, resource tagging</w:t>
+      </w:r>
+    </w:p>
+    <w:p/>
     <w:p/>
     <w:sectPr>
       <w:pgSz w:w="12240" w:h="15840"/>
@@ -409,6 +575,7 @@
     <w:lsdException w:name="HTML Sample" w:semiHidden="1" w:unhideWhenUsed="1"/>
     <w:lsdException w:name="HTML Typewriter" w:semiHidden="1" w:unhideWhenUsed="1"/>
     <w:lsdException w:name="HTML Variable" w:semiHidden="1" w:unhideWhenUsed="1"/>
+    <w:lsdException w:name="Normal Table" w:semiHidden="1" w:unhideWhenUsed="1"/>
     <w:lsdException w:name="annotation subject" w:semiHidden="1" w:unhideWhenUsed="1"/>
     <w:lsdException w:name="No List" w:semiHidden="1" w:unhideWhenUsed="1"/>
     <w:lsdException w:name="Outline List 1" w:semiHidden="1" w:unhideWhenUsed="1"/>
@@ -455,8 +622,10 @@
     <w:lsdException w:name="Table Subtle 2" w:semiHidden="1" w:unhideWhenUsed="1"/>
     <w:lsdException w:name="Table Web 1" w:semiHidden="1" w:unhideWhenUsed="1"/>
     <w:lsdException w:name="Table Web 2" w:semiHidden="1" w:unhideWhenUsed="1"/>
+    <w:lsdException w:name="Table Web 3" w:semiHidden="1" w:unhideWhenUsed="1"/>
     <w:lsdException w:name="Balloon Text" w:semiHidden="1" w:unhideWhenUsed="1"/>
     <w:lsdException w:name="Table Grid" w:uiPriority="39"/>
+    <w:lsdException w:name="Table Theme" w:semiHidden="1" w:unhideWhenUsed="1"/>
     <w:lsdException w:name="Placeholder Text" w:semiHidden="1"/>
     <w:lsdException w:name="No Spacing" w:uiPriority="1" w:qFormat="1"/>
     <w:lsdException w:name="Light Shading" w:uiPriority="60"/>

</xml_diff>

<commit_message>
Intro to Azure Batches
</commit_message>
<xml_diff>
--- a/ARM - Azure Resource Management/Intro.docx
+++ b/ARM - Azure Resource Management/Intro.docx
@@ -169,6 +169,9 @@
     <w:p/>
     <w:p>
       <w:r>
+        <w:rPr>
+          <w:noProof/>
+        </w:rPr>
         <w:lastRenderedPageBreak/>
         <w:drawing>
           <wp:inline distT="0" distB="0" distL="0" distR="0" wp14:anchorId="1CB4D175" wp14:editId="6F631E29">
@@ -208,8 +211,10 @@
       </w:r>
     </w:p>
     <w:p>
-      <w:bookmarkStart w:id="0" w:name="_GoBack"/>
-      <w:r>
+      <w:r>
+        <w:rPr>
+          <w:noProof/>
+        </w:rPr>
         <w:drawing>
           <wp:inline distT="0" distB="0" distL="0" distR="0" wp14:anchorId="1E5394FB" wp14:editId="1F0889FB">
             <wp:extent cx="3771900" cy="571024"/>
@@ -246,7 +251,6 @@
           </wp:inline>
         </w:drawing>
       </w:r>
-      <w:bookmarkEnd w:id="0"/>
     </w:p>
     <w:p>
       <w:pPr>
@@ -322,6 +326,530 @@
     </w:p>
     <w:p/>
     <w:p/>
+    <w:p>
+      <w:r>
+        <w:rPr>
+          <w:noProof/>
+        </w:rPr>
+        <w:lastRenderedPageBreak/>
+        <w:drawing>
+          <wp:inline distT="0" distB="0" distL="0" distR="0" wp14:anchorId="185B6BD9" wp14:editId="24BDF393">
+            <wp:extent cx="5943600" cy="3404870"/>
+            <wp:effectExtent l="0" t="0" r="0" b="5080"/>
+            <wp:docPr id="6" name="Picture 6"/>
+            <wp:cNvGraphicFramePr>
+              <a:graphicFrameLocks xmlns:a="http://schemas.openxmlformats.org/drawingml/2006/main" noChangeAspect="1"/>
+            </wp:cNvGraphicFramePr>
+            <a:graphic xmlns:a="http://schemas.openxmlformats.org/drawingml/2006/main">
+              <a:graphicData uri="http://schemas.openxmlformats.org/drawingml/2006/picture">
+                <pic:pic xmlns:pic="http://schemas.openxmlformats.org/drawingml/2006/picture">
+                  <pic:nvPicPr>
+                    <pic:cNvPr id="1" name=""/>
+                    <pic:cNvPicPr/>
+                  </pic:nvPicPr>
+                  <pic:blipFill>
+                    <a:blip r:embed="rId9"/>
+                    <a:stretch>
+                      <a:fillRect/>
+                    </a:stretch>
+                  </pic:blipFill>
+                  <pic:spPr>
+                    <a:xfrm>
+                      <a:off x="0" y="0"/>
+                      <a:ext cx="5943600" cy="3404870"/>
+                    </a:xfrm>
+                    <a:prstGeom prst="rect">
+                      <a:avLst/>
+                    </a:prstGeom>
+                  </pic:spPr>
+                </pic:pic>
+              </a:graphicData>
+            </a:graphic>
+          </wp:inline>
+        </w:drawing>
+      </w:r>
+    </w:p>
+    <w:p>
+      <w:pPr>
+        <w:pStyle w:val="ListParagraph"/>
+        <w:numPr>
+          <w:ilvl w:val="0"/>
+          <w:numId w:val="2"/>
+        </w:numPr>
+      </w:pPr>
+      <w:r>
+        <w:rPr>
+          <w:b/>
+          <w:bCs/>
+        </w:rPr>
+        <w:t>schema</w:t>
+      </w:r>
+      <w:r>
+        <w:t>: how to validate structure of the template (+ VS provides additional intellisense n stuff like that depending on this during development)</w:t>
+      </w:r>
+    </w:p>
+    <w:p>
+      <w:pPr>
+        <w:pStyle w:val="ListParagraph"/>
+        <w:numPr>
+          <w:ilvl w:val="0"/>
+          <w:numId w:val="2"/>
+        </w:numPr>
+      </w:pPr>
+      <w:r>
+        <w:rPr>
+          <w:b/>
+          <w:bCs/>
+        </w:rPr>
+        <w:t>contentVersion:</w:t>
+      </w:r>
+      <w:r>
+        <w:t xml:space="preserve"> version number, metadata for the developer, point of reference</w:t>
+      </w:r>
+    </w:p>
+    <w:p>
+      <w:pPr>
+        <w:pStyle w:val="ListParagraph"/>
+        <w:numPr>
+          <w:ilvl w:val="0"/>
+          <w:numId w:val="2"/>
+        </w:numPr>
+      </w:pPr>
+      <w:r>
+        <w:rPr>
+          <w:b/>
+          <w:bCs/>
+        </w:rPr>
+        <w:t>parameters</w:t>
+      </w:r>
+      <w:r>
+        <w:t>: provided by the developer (eg. VM's name)</w:t>
+      </w:r>
+    </w:p>
+    <w:p>
+      <w:pPr>
+        <w:pStyle w:val="ListParagraph"/>
+        <w:numPr>
+          <w:ilvl w:val="0"/>
+          <w:numId w:val="2"/>
+        </w:numPr>
+      </w:pPr>
+      <w:r>
+        <w:rPr>
+          <w:b/>
+          <w:bCs/>
+        </w:rPr>
+        <w:t>variables</w:t>
+      </w:r>
+      <w:r>
+        <w:t>: ARM can calculate these on the fly</w:t>
+      </w:r>
+    </w:p>
+    <w:p>
+      <w:pPr>
+        <w:pStyle w:val="ListParagraph"/>
+        <w:numPr>
+          <w:ilvl w:val="0"/>
+          <w:numId w:val="2"/>
+        </w:numPr>
+      </w:pPr>
+      <w:r>
+        <w:rPr>
+          <w:b/>
+          <w:bCs/>
+        </w:rPr>
+        <w:t>resources</w:t>
+      </w:r>
+      <w:r>
+        <w:t>: arra</w:t>
+      </w:r>
+      <w:r>
+        <w:t>y</w:t>
+      </w:r>
+    </w:p>
+    <w:p>
+      <w:pPr>
+        <w:pStyle w:val="ListParagraph"/>
+        <w:numPr>
+          <w:ilvl w:val="0"/>
+          <w:numId w:val="2"/>
+        </w:numPr>
+      </w:pPr>
+      <w:r>
+        <w:rPr>
+          <w:b/>
+          <w:bCs/>
+        </w:rPr>
+        <w:t>outputs</w:t>
+      </w:r>
+      <w:r>
+        <w:t>: optional, eg. webapp's URL can be printed here</w:t>
+      </w:r>
+    </w:p>
+    <w:p/>
+    <w:p>
+      <w:r>
+        <w:rPr>
+          <w:noProof/>
+        </w:rPr>
+        <w:lastRenderedPageBreak/>
+        <w:drawing>
+          <wp:inline distT="0" distB="0" distL="0" distR="0" wp14:anchorId="4765F112" wp14:editId="58B30C43">
+            <wp:extent cx="5943600" cy="3458210"/>
+            <wp:effectExtent l="0" t="0" r="0" b="8890"/>
+            <wp:docPr id="7" name="Picture 7"/>
+            <wp:cNvGraphicFramePr>
+              <a:graphicFrameLocks xmlns:a="http://schemas.openxmlformats.org/drawingml/2006/main" noChangeAspect="1"/>
+            </wp:cNvGraphicFramePr>
+            <a:graphic xmlns:a="http://schemas.openxmlformats.org/drawingml/2006/main">
+              <a:graphicData uri="http://schemas.openxmlformats.org/drawingml/2006/picture">
+                <pic:pic xmlns:pic="http://schemas.openxmlformats.org/drawingml/2006/picture">
+                  <pic:nvPicPr>
+                    <pic:cNvPr id="1" name=""/>
+                    <pic:cNvPicPr/>
+                  </pic:nvPicPr>
+                  <pic:blipFill>
+                    <a:blip r:embed="rId10"/>
+                    <a:stretch>
+                      <a:fillRect/>
+                    </a:stretch>
+                  </pic:blipFill>
+                  <pic:spPr>
+                    <a:xfrm>
+                      <a:off x="0" y="0"/>
+                      <a:ext cx="5943600" cy="3458210"/>
+                    </a:xfrm>
+                    <a:prstGeom prst="rect">
+                      <a:avLst/>
+                    </a:prstGeom>
+                  </pic:spPr>
+                </pic:pic>
+              </a:graphicData>
+            </a:graphic>
+          </wp:inline>
+        </w:drawing>
+      </w:r>
+    </w:p>
+    <w:p>
+      <w:pPr>
+        <w:pStyle w:val="ListParagraph"/>
+        <w:numPr>
+          <w:ilvl w:val="0"/>
+          <w:numId w:val="2"/>
+        </w:numPr>
+      </w:pPr>
+      <w:r>
+        <w:t xml:space="preserve">only mandatory property in their JSON is: </w:t>
+      </w:r>
+      <w:r>
+        <w:rPr>
+          <w:b/>
+          <w:bCs/>
+        </w:rPr>
+        <w:t xml:space="preserve">type </w:t>
+      </w:r>
+      <w:r>
+        <w:t>(</w:t>
+      </w:r>
+      <w:r>
+        <w:t xml:space="preserve">eg. </w:t>
+      </w:r>
+      <w:r>
+        <w:t>a string</w:t>
+      </w:r>
+      <w:r>
+        <w:t>, or array, int, securestring, etc</w:t>
+      </w:r>
+      <w:r>
+        <w:t>)</w:t>
+      </w:r>
+    </w:p>
+    <w:p/>
+    <w:p>
+      <w:r>
+        <w:rPr>
+          <w:noProof/>
+        </w:rPr>
+        <w:drawing>
+          <wp:inline distT="0" distB="0" distL="0" distR="0" wp14:anchorId="78FC078B" wp14:editId="728E2BA2">
+            <wp:extent cx="5943600" cy="3551555"/>
+            <wp:effectExtent l="0" t="0" r="0" b="0"/>
+            <wp:docPr id="8" name="Picture 8"/>
+            <wp:cNvGraphicFramePr>
+              <a:graphicFrameLocks xmlns:a="http://schemas.openxmlformats.org/drawingml/2006/main" noChangeAspect="1"/>
+            </wp:cNvGraphicFramePr>
+            <a:graphic xmlns:a="http://schemas.openxmlformats.org/drawingml/2006/main">
+              <a:graphicData uri="http://schemas.openxmlformats.org/drawingml/2006/picture">
+                <pic:pic xmlns:pic="http://schemas.openxmlformats.org/drawingml/2006/picture">
+                  <pic:nvPicPr>
+                    <pic:cNvPr id="1" name=""/>
+                    <pic:cNvPicPr/>
+                  </pic:nvPicPr>
+                  <pic:blipFill>
+                    <a:blip r:embed="rId11"/>
+                    <a:stretch>
+                      <a:fillRect/>
+                    </a:stretch>
+                  </pic:blipFill>
+                  <pic:spPr>
+                    <a:xfrm>
+                      <a:off x="0" y="0"/>
+                      <a:ext cx="5943600" cy="3551555"/>
+                    </a:xfrm>
+                    <a:prstGeom prst="rect">
+                      <a:avLst/>
+                    </a:prstGeom>
+                  </pic:spPr>
+                </pic:pic>
+              </a:graphicData>
+            </a:graphic>
+          </wp:inline>
+        </w:drawing>
+      </w:r>
+    </w:p>
+    <w:p>
+      <w:r>
+        <w:rPr>
+          <w:highlight w:val="yellow"/>
+        </w:rPr>
+        <w:t>This is all plain text, cannot be encrypted</w:t>
+      </w:r>
+    </w:p>
+    <w:p>
+      <w:r>
+        <w:rPr>
+          <w:noProof/>
+        </w:rPr>
+        <w:lastRenderedPageBreak/>
+        <w:drawing>
+          <wp:inline distT="0" distB="0" distL="0" distR="0" wp14:anchorId="37C8D82E" wp14:editId="107BB86A">
+            <wp:extent cx="5943600" cy="2958465"/>
+            <wp:effectExtent l="0" t="0" r="0" b="0"/>
+            <wp:docPr id="9" name="Picture 9"/>
+            <wp:cNvGraphicFramePr>
+              <a:graphicFrameLocks xmlns:a="http://schemas.openxmlformats.org/drawingml/2006/main" noChangeAspect="1"/>
+            </wp:cNvGraphicFramePr>
+            <a:graphic xmlns:a="http://schemas.openxmlformats.org/drawingml/2006/main">
+              <a:graphicData uri="http://schemas.openxmlformats.org/drawingml/2006/picture">
+                <pic:pic xmlns:pic="http://schemas.openxmlformats.org/drawingml/2006/picture">
+                  <pic:nvPicPr>
+                    <pic:cNvPr id="1" name=""/>
+                    <pic:cNvPicPr/>
+                  </pic:nvPicPr>
+                  <pic:blipFill>
+                    <a:blip r:embed="rId12"/>
+                    <a:stretch>
+                      <a:fillRect/>
+                    </a:stretch>
+                  </pic:blipFill>
+                  <pic:spPr>
+                    <a:xfrm>
+                      <a:off x="0" y="0"/>
+                      <a:ext cx="5943600" cy="2958465"/>
+                    </a:xfrm>
+                    <a:prstGeom prst="rect">
+                      <a:avLst/>
+                    </a:prstGeom>
+                  </pic:spPr>
+                </pic:pic>
+              </a:graphicData>
+            </a:graphic>
+          </wp:inline>
+        </w:drawing>
+      </w:r>
+    </w:p>
+    <w:p>
+      <w:r>
+        <w:rPr>
+          <w:noProof/>
+        </w:rPr>
+        <w:drawing>
+          <wp:inline distT="0" distB="0" distL="0" distR="0" wp14:anchorId="0D10AECE" wp14:editId="1329C8C7">
+            <wp:extent cx="5943600" cy="3339465"/>
+            <wp:effectExtent l="0" t="0" r="0" b="0"/>
+            <wp:docPr id="10" name="Picture 10"/>
+            <wp:cNvGraphicFramePr>
+              <a:graphicFrameLocks xmlns:a="http://schemas.openxmlformats.org/drawingml/2006/main" noChangeAspect="1"/>
+            </wp:cNvGraphicFramePr>
+            <a:graphic xmlns:a="http://schemas.openxmlformats.org/drawingml/2006/main">
+              <a:graphicData uri="http://schemas.openxmlformats.org/drawingml/2006/picture">
+                <pic:pic xmlns:pic="http://schemas.openxmlformats.org/drawingml/2006/picture">
+                  <pic:nvPicPr>
+                    <pic:cNvPr id="1" name=""/>
+                    <pic:cNvPicPr/>
+                  </pic:nvPicPr>
+                  <pic:blipFill>
+                    <a:blip r:embed="rId13"/>
+                    <a:stretch>
+                      <a:fillRect/>
+                    </a:stretch>
+                  </pic:blipFill>
+                  <pic:spPr>
+                    <a:xfrm>
+                      <a:off x="0" y="0"/>
+                      <a:ext cx="5943600" cy="3339465"/>
+                    </a:xfrm>
+                    <a:prstGeom prst="rect">
+                      <a:avLst/>
+                    </a:prstGeom>
+                  </pic:spPr>
+                </pic:pic>
+              </a:graphicData>
+            </a:graphic>
+          </wp:inline>
+        </w:drawing>
+      </w:r>
+    </w:p>
+    <w:p>
+      <w:r>
+        <w:rPr>
+          <w:noProof/>
+        </w:rPr>
+        <w:lastRenderedPageBreak/>
+        <w:drawing>
+          <wp:inline distT="0" distB="0" distL="0" distR="0" wp14:anchorId="242B45C7" wp14:editId="36574E30">
+            <wp:extent cx="5943600" cy="3778250"/>
+            <wp:effectExtent l="0" t="0" r="0" b="0"/>
+            <wp:docPr id="11" name="Picture 11"/>
+            <wp:cNvGraphicFramePr>
+              <a:graphicFrameLocks xmlns:a="http://schemas.openxmlformats.org/drawingml/2006/main" noChangeAspect="1"/>
+            </wp:cNvGraphicFramePr>
+            <a:graphic xmlns:a="http://schemas.openxmlformats.org/drawingml/2006/main">
+              <a:graphicData uri="http://schemas.openxmlformats.org/drawingml/2006/picture">
+                <pic:pic xmlns:pic="http://schemas.openxmlformats.org/drawingml/2006/picture">
+                  <pic:nvPicPr>
+                    <pic:cNvPr id="1" name=""/>
+                    <pic:cNvPicPr/>
+                  </pic:nvPicPr>
+                  <pic:blipFill>
+                    <a:blip r:embed="rId14"/>
+                    <a:stretch>
+                      <a:fillRect/>
+                    </a:stretch>
+                  </pic:blipFill>
+                  <pic:spPr>
+                    <a:xfrm>
+                      <a:off x="0" y="0"/>
+                      <a:ext cx="5943600" cy="3778250"/>
+                    </a:xfrm>
+                    <a:prstGeom prst="rect">
+                      <a:avLst/>
+                    </a:prstGeom>
+                  </pic:spPr>
+                </pic:pic>
+              </a:graphicData>
+            </a:graphic>
+          </wp:inline>
+        </w:drawing>
+      </w:r>
+    </w:p>
+    <w:p/>
+    <w:p>
+      <w:r>
+        <w:drawing>
+          <wp:inline distT="0" distB="0" distL="0" distR="0" wp14:anchorId="20E88D94" wp14:editId="573C5766">
+            <wp:extent cx="5943600" cy="1698625"/>
+            <wp:effectExtent l="0" t="0" r="0" b="0"/>
+            <wp:docPr id="3" name="Picture 3"/>
+            <wp:cNvGraphicFramePr>
+              <a:graphicFrameLocks xmlns:a="http://schemas.openxmlformats.org/drawingml/2006/main" noChangeAspect="1"/>
+            </wp:cNvGraphicFramePr>
+            <a:graphic xmlns:a="http://schemas.openxmlformats.org/drawingml/2006/main">
+              <a:graphicData uri="http://schemas.openxmlformats.org/drawingml/2006/picture">
+                <pic:pic xmlns:pic="http://schemas.openxmlformats.org/drawingml/2006/picture">
+                  <pic:nvPicPr>
+                    <pic:cNvPr id="1" name=""/>
+                    <pic:cNvPicPr/>
+                  </pic:nvPicPr>
+                  <pic:blipFill>
+                    <a:blip r:embed="rId15"/>
+                    <a:stretch>
+                      <a:fillRect/>
+                    </a:stretch>
+                  </pic:blipFill>
+                  <pic:spPr>
+                    <a:xfrm>
+                      <a:off x="0" y="0"/>
+                      <a:ext cx="5943600" cy="1698625"/>
+                    </a:xfrm>
+                    <a:prstGeom prst="rect">
+                      <a:avLst/>
+                    </a:prstGeom>
+                  </pic:spPr>
+                </pic:pic>
+              </a:graphicData>
+            </a:graphic>
+          </wp:inline>
+        </w:drawing>
+      </w:r>
+    </w:p>
+    <w:p>
+      <w:r>
+        <w:t>Highlighted ones can be URLs</w:t>
+      </w:r>
+      <w:r>
+        <w:t xml:space="preserve"> (or files from like source control)</w:t>
+      </w:r>
+      <w:r>
+        <w:br/>
+        <w:t>+ Additional hashtable of additional parameters (anything really</w:t>
+      </w:r>
+      <w:r>
+        <w:t xml:space="preserve"> </w:t>
+      </w:r>
+      <w:r>
+        <w:sym w:font="Wingdings" w:char="F0E0"/>
+      </w:r>
+      <w:r>
+        <w:t xml:space="preserve"> can be good if we want to store some parameters, but not in a separate JSON</w:t>
+      </w:r>
+      <w:r>
+        <w:t>)</w:t>
+      </w:r>
+    </w:p>
+    <w:p/>
+    <w:p>
+      <w:r>
+        <w:lastRenderedPageBreak/>
+        <w:drawing>
+          <wp:inline distT="0" distB="0" distL="0" distR="0" wp14:anchorId="4AD59447" wp14:editId="337B8F87">
+            <wp:extent cx="5943600" cy="1888490"/>
+            <wp:effectExtent l="0" t="0" r="0" b="0"/>
+            <wp:docPr id="12" name="Picture 12"/>
+            <wp:cNvGraphicFramePr>
+              <a:graphicFrameLocks xmlns:a="http://schemas.openxmlformats.org/drawingml/2006/main" noChangeAspect="1"/>
+            </wp:cNvGraphicFramePr>
+            <a:graphic xmlns:a="http://schemas.openxmlformats.org/drawingml/2006/main">
+              <a:graphicData uri="http://schemas.openxmlformats.org/drawingml/2006/picture">
+                <pic:pic xmlns:pic="http://schemas.openxmlformats.org/drawingml/2006/picture">
+                  <pic:nvPicPr>
+                    <pic:cNvPr id="1" name=""/>
+                    <pic:cNvPicPr/>
+                  </pic:nvPicPr>
+                  <pic:blipFill>
+                    <a:blip r:embed="rId16"/>
+                    <a:stretch>
+                      <a:fillRect/>
+                    </a:stretch>
+                  </pic:blipFill>
+                  <pic:spPr>
+                    <a:xfrm>
+                      <a:off x="0" y="0"/>
+                      <a:ext cx="5943600" cy="1888490"/>
+                    </a:xfrm>
+                    <a:prstGeom prst="rect">
+                      <a:avLst/>
+                    </a:prstGeom>
+                  </pic:spPr>
+                </pic:pic>
+              </a:graphicData>
+            </a:graphic>
+          </wp:inline>
+        </w:drawing>
+      </w:r>
+      <w:bookmarkStart w:id="0" w:name="_GoBack"/>
+      <w:bookmarkEnd w:id="0"/>
+    </w:p>
     <w:sectPr>
       <w:pgSz w:w="12240" w:h="15840"/>
       <w:pgMar w:top="1440" w:right="1440" w:bottom="1440" w:left="1440" w:header="720" w:footer="720" w:gutter="0"/>
@@ -335,9 +863,9 @@
 <file path=word/numbering.xml><?xml version="1.0" encoding="utf-8"?>
 <w:numbering xmlns:wpc="http://schemas.microsoft.com/office/word/2010/wordprocessingCanvas" xmlns:cx="http://schemas.microsoft.com/office/drawing/2014/chartex" xmlns:cx1="http://schemas.microsoft.com/office/drawing/2015/9/8/chartex" xmlns:cx2="http://schemas.microsoft.com/office/drawing/2015/10/21/chartex" xmlns:cx3="http://schemas.microsoft.com/office/drawing/2016/5/9/chartex" xmlns:cx4="http://schemas.microsoft.com/office/drawing/2016/5/10/chartex" xmlns:cx5="http://schemas.microsoft.com/office/drawing/2016/5/11/chartex" xmlns:cx6="http://schemas.microsoft.com/office/drawing/2016/5/12/chartex" xmlns:cx7="http://schemas.microsoft.com/office/drawing/2016/5/13/chartex" xmlns:cx8="http://schemas.microsoft.com/office/drawing/2016/5/14/chartex" xmlns:mc="http://schemas.openxmlformats.org/markup-compatibility/2006" xmlns:aink="http://schemas.microsoft.com/office/drawing/2016/ink" xmlns:am3d="http://schemas.microsoft.com/office/drawing/2017/model3d" xmlns:o="urn:schemas-microsoft-com:office:office" xmlns:r="http://schemas.openxmlformats.org/officeDocument/2006/relationships" xmlns:m="http://schemas.openxmlformats.org/officeDocument/2006/math" xmlns:v="urn:schemas-microsoft-com:vml" xmlns:wp14="http://schemas.microsoft.com/office/word/2010/wordprocessingDrawing" xmlns:wp="http://schemas.openxmlformats.org/drawingml/2006/wordprocessingDrawing" xmlns:w10="urn:schemas-microsoft-com:office:word" xmlns:w="http://schemas.openxmlformats.org/wordprocessingml/2006/main" xmlns:w14="http://schemas.microsoft.com/office/word/2010/wordml" xmlns:w15="http://schemas.microsoft.com/office/word/2012/wordml" xmlns:w16cid="http://schemas.microsoft.com/office/word/2016/wordml/cid" xmlns:w16se="http://schemas.microsoft.com/office/word/2015/wordml/symex" xmlns:wpg="http://schemas.microsoft.com/office/word/2010/wordprocessingGroup" xmlns:wpi="http://schemas.microsoft.com/office/word/2010/wordprocessingInk" xmlns:wne="http://schemas.microsoft.com/office/word/2006/wordml" xmlns:wps="http://schemas.microsoft.com/office/word/2010/wordprocessingShape" mc:Ignorable="w14 w15 w16se w16cid wp14">
   <w:abstractNum w:abstractNumId="0" w15:restartNumberingAfterBreak="0">
-    <w:nsid w:val="7BEF4621"/>
+    <w:nsid w:val="3F197101"/>
     <w:multiLevelType w:val="hybridMultilevel"/>
-    <w:tmpl w:val="2326C1F2"/>
+    <w:tmpl w:val="FCF865A8"/>
     <w:lvl w:ilvl="0" w:tplc="D1AE8DA2">
       <w:numFmt w:val="bullet"/>
       <w:lvlText w:val="-"/>
@@ -446,7 +974,122 @@
       </w:rPr>
     </w:lvl>
   </w:abstractNum>
+  <w:abstractNum w:abstractNumId="1" w15:restartNumberingAfterBreak="0">
+    <w:nsid w:val="7BEF4621"/>
+    <w:multiLevelType w:val="hybridMultilevel"/>
+    <w:tmpl w:val="2326C1F2"/>
+    <w:lvl w:ilvl="0" w:tplc="D1AE8DA2">
+      <w:numFmt w:val="bullet"/>
+      <w:lvlText w:val="-"/>
+      <w:lvlJc w:val="left"/>
+      <w:pPr>
+        <w:ind w:left="720" w:hanging="360"/>
+      </w:pPr>
+      <w:rPr>
+        <w:rFonts w:ascii="Calibri" w:eastAsiaTheme="minorHAnsi" w:hAnsi="Calibri" w:cs="Calibri" w:hint="default"/>
+      </w:rPr>
+    </w:lvl>
+    <w:lvl w:ilvl="1" w:tplc="04090003" w:tentative="1">
+      <w:start w:val="1"/>
+      <w:numFmt w:val="bullet"/>
+      <w:lvlText w:val="o"/>
+      <w:lvlJc w:val="left"/>
+      <w:pPr>
+        <w:ind w:left="1440" w:hanging="360"/>
+      </w:pPr>
+      <w:rPr>
+        <w:rFonts w:ascii="Courier New" w:hAnsi="Courier New" w:cs="Courier New" w:hint="default"/>
+      </w:rPr>
+    </w:lvl>
+    <w:lvl w:ilvl="2" w:tplc="04090005" w:tentative="1">
+      <w:start w:val="1"/>
+      <w:numFmt w:val="bullet"/>
+      <w:lvlText w:val=""/>
+      <w:lvlJc w:val="left"/>
+      <w:pPr>
+        <w:ind w:left="2160" w:hanging="360"/>
+      </w:pPr>
+      <w:rPr>
+        <w:rFonts w:ascii="Wingdings" w:hAnsi="Wingdings" w:hint="default"/>
+      </w:rPr>
+    </w:lvl>
+    <w:lvl w:ilvl="3" w:tplc="04090001" w:tentative="1">
+      <w:start w:val="1"/>
+      <w:numFmt w:val="bullet"/>
+      <w:lvlText w:val=""/>
+      <w:lvlJc w:val="left"/>
+      <w:pPr>
+        <w:ind w:left="2880" w:hanging="360"/>
+      </w:pPr>
+      <w:rPr>
+        <w:rFonts w:ascii="Symbol" w:hAnsi="Symbol" w:hint="default"/>
+      </w:rPr>
+    </w:lvl>
+    <w:lvl w:ilvl="4" w:tplc="04090003" w:tentative="1">
+      <w:start w:val="1"/>
+      <w:numFmt w:val="bullet"/>
+      <w:lvlText w:val="o"/>
+      <w:lvlJc w:val="left"/>
+      <w:pPr>
+        <w:ind w:left="3600" w:hanging="360"/>
+      </w:pPr>
+      <w:rPr>
+        <w:rFonts w:ascii="Courier New" w:hAnsi="Courier New" w:cs="Courier New" w:hint="default"/>
+      </w:rPr>
+    </w:lvl>
+    <w:lvl w:ilvl="5" w:tplc="04090005" w:tentative="1">
+      <w:start w:val="1"/>
+      <w:numFmt w:val="bullet"/>
+      <w:lvlText w:val=""/>
+      <w:lvlJc w:val="left"/>
+      <w:pPr>
+        <w:ind w:left="4320" w:hanging="360"/>
+      </w:pPr>
+      <w:rPr>
+        <w:rFonts w:ascii="Wingdings" w:hAnsi="Wingdings" w:hint="default"/>
+      </w:rPr>
+    </w:lvl>
+    <w:lvl w:ilvl="6" w:tplc="04090001" w:tentative="1">
+      <w:start w:val="1"/>
+      <w:numFmt w:val="bullet"/>
+      <w:lvlText w:val=""/>
+      <w:lvlJc w:val="left"/>
+      <w:pPr>
+        <w:ind w:left="5040" w:hanging="360"/>
+      </w:pPr>
+      <w:rPr>
+        <w:rFonts w:ascii="Symbol" w:hAnsi="Symbol" w:hint="default"/>
+      </w:rPr>
+    </w:lvl>
+    <w:lvl w:ilvl="7" w:tplc="04090003" w:tentative="1">
+      <w:start w:val="1"/>
+      <w:numFmt w:val="bullet"/>
+      <w:lvlText w:val="o"/>
+      <w:lvlJc w:val="left"/>
+      <w:pPr>
+        <w:ind w:left="5760" w:hanging="360"/>
+      </w:pPr>
+      <w:rPr>
+        <w:rFonts w:ascii="Courier New" w:hAnsi="Courier New" w:cs="Courier New" w:hint="default"/>
+      </w:rPr>
+    </w:lvl>
+    <w:lvl w:ilvl="8" w:tplc="04090005" w:tentative="1">
+      <w:start w:val="1"/>
+      <w:numFmt w:val="bullet"/>
+      <w:lvlText w:val=""/>
+      <w:lvlJc w:val="left"/>
+      <w:pPr>
+        <w:ind w:left="6480" w:hanging="360"/>
+      </w:pPr>
+      <w:rPr>
+        <w:rFonts w:ascii="Wingdings" w:hAnsi="Wingdings" w:hint="default"/>
+      </w:rPr>
+    </w:lvl>
+  </w:abstractNum>
   <w:num w:numId="1">
+    <w:abstractNumId w:val="1"/>
+  </w:num>
+  <w:num w:numId="2">
     <w:abstractNumId w:val="0"/>
   </w:num>
 </w:numbering>

</xml_diff>